<commit_message>
updatr release notes file
</commit_message>
<xml_diff>
--- a/docs/ldpaa_aiop_sl_alpha_v0_4_rel_notes.docx
+++ b/docs/ldpaa_aiop_sl_alpha_v0_4_rel_notes.docx
@@ -663,7 +663,7 @@
       <w:r>
         <w:fldChar w:fldCharType="separate"/>
       </w:r>
-      <w:hyperlink w:anchor="_Toc387931133" w:history="1">
+      <w:hyperlink w:anchor="_Toc387933681" w:history="1">
         <w:r>
           <w:rPr>
             <w:rStyle w:val="Hyperlink"/>
@@ -706,7 +706,7 @@
             <w:noProof/>
             <w:webHidden/>
           </w:rPr>
-          <w:instrText xml:space="preserve"> PAGEREF _Toc387931133 \h </w:instrText>
+          <w:instrText xml:space="preserve"> PAGEREF _Toc387933681 \h </w:instrText>
         </w:r>
         <w:r>
           <w:rPr>
@@ -751,7 +751,7 @@
           <w:szCs w:val="22"/>
         </w:rPr>
       </w:pPr>
-      <w:hyperlink w:anchor="_Toc387931134" w:history="1">
+      <w:hyperlink w:anchor="_Toc387933682" w:history="1">
         <w:r>
           <w:rPr>
             <w:rStyle w:val="Hyperlink"/>
@@ -794,7 +794,7 @@
             <w:noProof/>
             <w:webHidden/>
           </w:rPr>
-          <w:instrText xml:space="preserve"> PAGEREF _Toc387931134 \h </w:instrText>
+          <w:instrText xml:space="preserve"> PAGEREF _Toc387933682 \h </w:instrText>
         </w:r>
         <w:r>
           <w:rPr>
@@ -839,7 +839,7 @@
           <w:szCs w:val="22"/>
         </w:rPr>
       </w:pPr>
-      <w:hyperlink w:anchor="_Toc387931135" w:history="1">
+      <w:hyperlink w:anchor="_Toc387933683" w:history="1">
         <w:r>
           <w:rPr>
             <w:rStyle w:val="Hyperlink"/>
@@ -882,7 +882,7 @@
             <w:noProof/>
             <w:webHidden/>
           </w:rPr>
-          <w:instrText xml:space="preserve"> PAGEREF _Toc387931135 \h </w:instrText>
+          <w:instrText xml:space="preserve"> PAGEREF _Toc387933683 \h </w:instrText>
         </w:r>
         <w:r>
           <w:rPr>
@@ -927,7 +927,7 @@
           <w:szCs w:val="22"/>
         </w:rPr>
       </w:pPr>
-      <w:hyperlink w:anchor="_Toc387931136" w:history="1">
+      <w:hyperlink w:anchor="_Toc387933684" w:history="1">
         <w:r>
           <w:rPr>
             <w:rStyle w:val="Hyperlink"/>
@@ -970,7 +970,7 @@
             <w:noProof/>
             <w:webHidden/>
           </w:rPr>
-          <w:instrText xml:space="preserve"> PAGEREF _Toc387931136 \h </w:instrText>
+          <w:instrText xml:space="preserve"> PAGEREF _Toc387933684 \h </w:instrText>
         </w:r>
         <w:r>
           <w:rPr>
@@ -1015,7 +1015,7 @@
           <w:szCs w:val="22"/>
         </w:rPr>
       </w:pPr>
-      <w:hyperlink w:anchor="_Toc387931137" w:history="1">
+      <w:hyperlink w:anchor="_Toc387933685" w:history="1">
         <w:r>
           <w:rPr>
             <w:rStyle w:val="Hyperlink"/>
@@ -1058,7 +1058,7 @@
             <w:noProof/>
             <w:webHidden/>
           </w:rPr>
-          <w:instrText xml:space="preserve"> PAGEREF _Toc387931137 \h </w:instrText>
+          <w:instrText xml:space="preserve"> PAGEREF _Toc387933685 \h </w:instrText>
         </w:r>
         <w:r>
           <w:rPr>
@@ -1103,7 +1103,7 @@
           <w:szCs w:val="22"/>
         </w:rPr>
       </w:pPr>
-      <w:hyperlink w:anchor="_Toc387931138" w:history="1">
+      <w:hyperlink w:anchor="_Toc387933686" w:history="1">
         <w:r>
           <w:rPr>
             <w:rStyle w:val="Hyperlink"/>
@@ -1146,7 +1146,7 @@
             <w:noProof/>
             <w:webHidden/>
           </w:rPr>
-          <w:instrText xml:space="preserve"> PAGEREF _Toc387931138 \h </w:instrText>
+          <w:instrText xml:space="preserve"> PAGEREF _Toc387933686 \h </w:instrText>
         </w:r>
         <w:r>
           <w:rPr>
@@ -1191,7 +1191,7 @@
           <w:szCs w:val="22"/>
         </w:rPr>
       </w:pPr>
-      <w:hyperlink w:anchor="_Toc387931139" w:history="1">
+      <w:hyperlink w:anchor="_Toc387933687" w:history="1">
         <w:r>
           <w:rPr>
             <w:rStyle w:val="Hyperlink"/>
@@ -1234,7 +1234,7 @@
             <w:noProof/>
             <w:webHidden/>
           </w:rPr>
-          <w:instrText xml:space="preserve"> PAGEREF _Toc387931139 \h </w:instrText>
+          <w:instrText xml:space="preserve"> PAGEREF _Toc387933687 \h </w:instrText>
         </w:r>
         <w:r>
           <w:rPr>
@@ -1279,7 +1279,7 @@
           <w:szCs w:val="22"/>
         </w:rPr>
       </w:pPr>
-      <w:hyperlink w:anchor="_Toc387931140" w:history="1">
+      <w:hyperlink w:anchor="_Toc387933688" w:history="1">
         <w:r>
           <w:rPr>
             <w:rStyle w:val="Hyperlink"/>
@@ -1322,7 +1322,7 @@
             <w:noProof/>
             <w:webHidden/>
           </w:rPr>
-          <w:instrText xml:space="preserve"> PAGEREF _Toc387931140 \h </w:instrText>
+          <w:instrText xml:space="preserve"> PAGEREF _Toc387933688 \h </w:instrText>
         </w:r>
         <w:r>
           <w:rPr>
@@ -1367,7 +1367,7 @@
           <w:szCs w:val="22"/>
         </w:rPr>
       </w:pPr>
-      <w:hyperlink w:anchor="_Toc387931141" w:history="1">
+      <w:hyperlink w:anchor="_Toc387933689" w:history="1">
         <w:r>
           <w:rPr>
             <w:rStyle w:val="Hyperlink"/>
@@ -1410,7 +1410,7 @@
             <w:noProof/>
             <w:webHidden/>
           </w:rPr>
-          <w:instrText xml:space="preserve"> PAGEREF _Toc387931141 \h </w:instrText>
+          <w:instrText xml:space="preserve"> PAGEREF _Toc387933689 \h </w:instrText>
         </w:r>
         <w:r>
           <w:rPr>
@@ -1455,7 +1455,7 @@
           <w:szCs w:val="22"/>
         </w:rPr>
       </w:pPr>
-      <w:hyperlink w:anchor="_Toc387931142" w:history="1">
+      <w:hyperlink w:anchor="_Toc387933690" w:history="1">
         <w:r>
           <w:rPr>
             <w:rStyle w:val="Hyperlink"/>
@@ -1498,7 +1498,7 @@
             <w:noProof/>
             <w:webHidden/>
           </w:rPr>
-          <w:instrText xml:space="preserve"> PAGEREF _Toc387931142 \h </w:instrText>
+          <w:instrText xml:space="preserve"> PAGEREF _Toc387933690 \h </w:instrText>
         </w:r>
         <w:r>
           <w:rPr>
@@ -1543,7 +1543,7 @@
           <w:szCs w:val="22"/>
         </w:rPr>
       </w:pPr>
-      <w:hyperlink w:anchor="_Toc387931143" w:history="1">
+      <w:hyperlink w:anchor="_Toc387933691" w:history="1">
         <w:r>
           <w:rPr>
             <w:rStyle w:val="Hyperlink"/>
@@ -1586,7 +1586,7 @@
             <w:noProof/>
             <w:webHidden/>
           </w:rPr>
-          <w:instrText xml:space="preserve"> PAGEREF _Toc387931143 \h </w:instrText>
+          <w:instrText xml:space="preserve"> PAGEREF _Toc387933691 \h </w:instrText>
         </w:r>
         <w:r>
           <w:rPr>
@@ -1641,7 +1641,7 @@
       <w:bookmarkStart w:id="0" w:name="_Toc203188629"/>
       <w:bookmarkStart w:id="1" w:name="_Toc308673039"/>
       <w:bookmarkStart w:id="2" w:name="_Toc308692466"/>
-      <w:bookmarkStart w:id="3" w:name="_Toc387931133"/>
+      <w:bookmarkStart w:id="3" w:name="_Toc387933681"/>
       <w:r>
         <w:lastRenderedPageBreak/>
         <w:t>Overview</w:t>
@@ -1979,7 +1979,7 @@
       <w:pPr>
         <w:pStyle w:val="Heading1Green"/>
       </w:pPr>
-      <w:bookmarkStart w:id="7" w:name="_Toc387931134"/>
+      <w:bookmarkStart w:id="7" w:name="_Toc387933682"/>
       <w:r>
         <w:lastRenderedPageBreak/>
         <w:t>Compatibility</w:t>
@@ -2991,7 +2991,7 @@
       <w:pPr>
         <w:pStyle w:val="Heading1Green"/>
       </w:pPr>
-      <w:bookmarkStart w:id="8" w:name="_Toc387931135"/>
+      <w:bookmarkStart w:id="8" w:name="_Toc387933683"/>
       <w:r>
         <w:t>New Features in This Release</w:t>
       </w:r>
@@ -4129,7 +4129,7 @@
       <w:bookmarkStart w:id="9" w:name="_Toc203188632"/>
       <w:bookmarkStart w:id="10" w:name="_Toc308673042"/>
       <w:bookmarkStart w:id="11" w:name="_Toc308692470"/>
-      <w:bookmarkStart w:id="12" w:name="_Toc387931136"/>
+      <w:bookmarkStart w:id="12" w:name="_Toc387933684"/>
       <w:r>
         <w:t>Quick Start with this</w:t>
       </w:r>
@@ -4225,7 +4225,7 @@
       <w:pPr>
         <w:pStyle w:val="Heading1Green"/>
       </w:pPr>
-      <w:bookmarkStart w:id="13" w:name="_Toc387931137"/>
+      <w:bookmarkStart w:id="13" w:name="_Toc387933685"/>
       <w:r>
         <w:t>Contact Information</w:t>
       </w:r>
@@ -4351,7 +4351,7 @@
       <w:pPr>
         <w:pStyle w:val="Heading1Green"/>
       </w:pPr>
-      <w:bookmarkStart w:id="14" w:name="_Toc387931138"/>
+      <w:bookmarkStart w:id="14" w:name="_Toc387933686"/>
       <w:r>
         <w:t>Bug Fixes</w:t>
       </w:r>
@@ -4422,7 +4422,7 @@
       <w:pPr>
         <w:pStyle w:val="Heading1Green"/>
       </w:pPr>
-      <w:bookmarkStart w:id="15" w:name="_Toc387931139"/>
+      <w:bookmarkStart w:id="15" w:name="_Toc387933687"/>
       <w:r>
         <w:t xml:space="preserve">Known </w:t>
       </w:r>
@@ -4443,7 +4443,7 @@
         <w:pStyle w:val="Heading2"/>
       </w:pPr>
       <w:bookmarkStart w:id="17" w:name="_Toc308692471"/>
-      <w:bookmarkStart w:id="18" w:name="_Toc387931140"/>
+      <w:bookmarkStart w:id="18" w:name="_Toc387933688"/>
       <w:bookmarkEnd w:id="16"/>
       <w:r>
         <w:t xml:space="preserve">General </w:t>
@@ -4564,7 +4564,7 @@
       <w:bookmarkStart w:id="19" w:name="_Toc201395391"/>
       <w:bookmarkStart w:id="20" w:name="_Toc203188634"/>
       <w:bookmarkStart w:id="21" w:name="_Toc308692472"/>
-      <w:bookmarkStart w:id="22" w:name="_Toc387931141"/>
+      <w:bookmarkStart w:id="22" w:name="_Toc387933689"/>
       <w:r>
         <w:t xml:space="preserve">Known </w:t>
       </w:r>
@@ -4662,7 +4662,7 @@
       <w:pPr>
         <w:pStyle w:val="Heading2"/>
       </w:pPr>
-      <w:bookmarkStart w:id="23" w:name="_Toc387931142"/>
+      <w:bookmarkStart w:id="23" w:name="_Toc387933690"/>
       <w:r>
         <w:t>Tools</w:t>
       </w:r>
@@ -5552,14 +5552,39 @@
     </w:p>
     <w:p>
       <w:pPr>
+        <w:pStyle w:val="ListParagraph"/>
         <w:numPr>
           <w:ilvl w:val="0"/>
-          <w:numId w:val="31"/>
+          <w:numId w:val="34"/>
         </w:numPr>
       </w:pPr>
       <w:r>
-        <w:t>It is not currently possible to run single-core due to tool limitation due to tool issue.</w:t>
-      </w:r>
+        <w:t xml:space="preserve">It is not currently possible to run single-core due to tool limitation.  (When running in AIOP-MC integrated environment, </w:t>
+      </w:r>
+      <w:proofErr w:type="spellStart"/>
+      <w:r>
+        <w:t>aiop.num_</w:t>
+      </w:r>
+      <w:proofErr w:type="gramStart"/>
+      <w:r>
+        <w:t>cores</w:t>
+      </w:r>
+      <w:proofErr w:type="spellEnd"/>
+      <w:r>
+        <w:t xml:space="preserve">  can</w:t>
+      </w:r>
+      <w:proofErr w:type="gramEnd"/>
+      <w:r>
+        <w:t xml:space="preserve"> not be set to 1.) </w:t>
+      </w:r>
+      <w:r>
+        <w:t>(ENGR00313823)</w:t>
+      </w:r>
+    </w:p>
+    <w:p>
+      <w:pPr>
+        <w:ind w:left="1080"/>
+      </w:pPr>
     </w:p>
     <w:p/>
     <w:p>
@@ -5570,7 +5595,7 @@
       <w:bookmarkStart w:id="25" w:name="_Toc203188648"/>
       <w:bookmarkStart w:id="26" w:name="_Toc308673055"/>
       <w:bookmarkStart w:id="27" w:name="_Toc308692486"/>
-      <w:bookmarkStart w:id="28" w:name="_Toc387931143"/>
+      <w:bookmarkStart w:id="28" w:name="_Toc387933691"/>
       <w:r>
         <w:t>Verification</w:t>
       </w:r>
@@ -5760,7 +5785,7 @@
           <v:shape id="_x0000_i1025" type="#_x0000_t75" style="width:76.75pt;height:49.6pt" o:ole="">
             <v:imagedata r:id="rId12" o:title=""/>
           </v:shape>
-          <o:OLEObject Type="Embed" ProgID="Excel.Sheet.12" ShapeID="_x0000_i1025" DrawAspect="Icon" ObjectID="_1461672963" r:id="rId13"/>
+          <o:OLEObject Type="Embed" ProgID="Excel.Sheet.12" ShapeID="_x0000_i1025" DrawAspect="Icon" ObjectID="_1461675516" r:id="rId13"/>
         </w:object>
       </w:r>
       <w:r>
@@ -9444,6 +9469,119 @@
     </w:lvl>
   </w:abstractNum>
   <w:abstractNum w:abstractNumId="9">
+    <w:nsid w:val="2CF021DC"/>
+    <w:multiLevelType w:val="hybridMultilevel"/>
+    <w:tmpl w:val="78387B86"/>
+    <w:lvl w:ilvl="0" w:tplc="04090001">
+      <w:start w:val="1"/>
+      <w:numFmt w:val="bullet"/>
+      <w:lvlText w:val=""/>
+      <w:lvlJc w:val="left"/>
+      <w:pPr>
+        <w:ind w:left="1440" w:hanging="360"/>
+      </w:pPr>
+      <w:rPr>
+        <w:rFonts w:ascii="Symbol" w:hAnsi="Symbol" w:hint="default"/>
+      </w:rPr>
+    </w:lvl>
+    <w:lvl w:ilvl="1" w:tplc="04090003" w:tentative="1">
+      <w:start w:val="1"/>
+      <w:numFmt w:val="bullet"/>
+      <w:lvlText w:val="o"/>
+      <w:lvlJc w:val="left"/>
+      <w:pPr>
+        <w:ind w:left="2160" w:hanging="360"/>
+      </w:pPr>
+      <w:rPr>
+        <w:rFonts w:ascii="Courier New" w:hAnsi="Courier New" w:cs="Courier New" w:hint="default"/>
+      </w:rPr>
+    </w:lvl>
+    <w:lvl w:ilvl="2" w:tplc="04090005" w:tentative="1">
+      <w:start w:val="1"/>
+      <w:numFmt w:val="bullet"/>
+      <w:lvlText w:val=""/>
+      <w:lvlJc w:val="left"/>
+      <w:pPr>
+        <w:ind w:left="2880" w:hanging="360"/>
+      </w:pPr>
+      <w:rPr>
+        <w:rFonts w:ascii="Wingdings" w:hAnsi="Wingdings" w:hint="default"/>
+      </w:rPr>
+    </w:lvl>
+    <w:lvl w:ilvl="3" w:tplc="04090001" w:tentative="1">
+      <w:start w:val="1"/>
+      <w:numFmt w:val="bullet"/>
+      <w:lvlText w:val=""/>
+      <w:lvlJc w:val="left"/>
+      <w:pPr>
+        <w:ind w:left="3600" w:hanging="360"/>
+      </w:pPr>
+      <w:rPr>
+        <w:rFonts w:ascii="Symbol" w:hAnsi="Symbol" w:hint="default"/>
+      </w:rPr>
+    </w:lvl>
+    <w:lvl w:ilvl="4" w:tplc="04090003" w:tentative="1">
+      <w:start w:val="1"/>
+      <w:numFmt w:val="bullet"/>
+      <w:lvlText w:val="o"/>
+      <w:lvlJc w:val="left"/>
+      <w:pPr>
+        <w:ind w:left="4320" w:hanging="360"/>
+      </w:pPr>
+      <w:rPr>
+        <w:rFonts w:ascii="Courier New" w:hAnsi="Courier New" w:cs="Courier New" w:hint="default"/>
+      </w:rPr>
+    </w:lvl>
+    <w:lvl w:ilvl="5" w:tplc="04090005" w:tentative="1">
+      <w:start w:val="1"/>
+      <w:numFmt w:val="bullet"/>
+      <w:lvlText w:val=""/>
+      <w:lvlJc w:val="left"/>
+      <w:pPr>
+        <w:ind w:left="5040" w:hanging="360"/>
+      </w:pPr>
+      <w:rPr>
+        <w:rFonts w:ascii="Wingdings" w:hAnsi="Wingdings" w:hint="default"/>
+      </w:rPr>
+    </w:lvl>
+    <w:lvl w:ilvl="6" w:tplc="04090001" w:tentative="1">
+      <w:start w:val="1"/>
+      <w:numFmt w:val="bullet"/>
+      <w:lvlText w:val=""/>
+      <w:lvlJc w:val="left"/>
+      <w:pPr>
+        <w:ind w:left="5760" w:hanging="360"/>
+      </w:pPr>
+      <w:rPr>
+        <w:rFonts w:ascii="Symbol" w:hAnsi="Symbol" w:hint="default"/>
+      </w:rPr>
+    </w:lvl>
+    <w:lvl w:ilvl="7" w:tplc="04090003" w:tentative="1">
+      <w:start w:val="1"/>
+      <w:numFmt w:val="bullet"/>
+      <w:lvlText w:val="o"/>
+      <w:lvlJc w:val="left"/>
+      <w:pPr>
+        <w:ind w:left="6480" w:hanging="360"/>
+      </w:pPr>
+      <w:rPr>
+        <w:rFonts w:ascii="Courier New" w:hAnsi="Courier New" w:cs="Courier New" w:hint="default"/>
+      </w:rPr>
+    </w:lvl>
+    <w:lvl w:ilvl="8" w:tplc="04090005" w:tentative="1">
+      <w:start w:val="1"/>
+      <w:numFmt w:val="bullet"/>
+      <w:lvlText w:val=""/>
+      <w:lvlJc w:val="left"/>
+      <w:pPr>
+        <w:ind w:left="7200" w:hanging="360"/>
+      </w:pPr>
+      <w:rPr>
+        <w:rFonts w:ascii="Wingdings" w:hAnsi="Wingdings" w:hint="default"/>
+      </w:rPr>
+    </w:lvl>
+  </w:abstractNum>
+  <w:abstractNum w:abstractNumId="10">
     <w:nsid w:val="3D007186"/>
     <w:multiLevelType w:val="hybridMultilevel"/>
     <w:tmpl w:val="02586ACE"/>
@@ -9553,7 +9691,7 @@
       </w:pPr>
     </w:lvl>
   </w:abstractNum>
-  <w:abstractNum w:abstractNumId="10">
+  <w:abstractNum w:abstractNumId="11">
     <w:nsid w:val="3EA50D70"/>
     <w:multiLevelType w:val="hybridMultilevel"/>
     <w:tmpl w:val="8C0AD502"/>
@@ -9666,7 +9804,7 @@
       </w:rPr>
     </w:lvl>
   </w:abstractNum>
-  <w:abstractNum w:abstractNumId="11">
+  <w:abstractNum w:abstractNumId="12">
     <w:nsid w:val="3F816D6D"/>
     <w:multiLevelType w:val="hybridMultilevel"/>
     <w:tmpl w:val="55565440"/>
@@ -9779,7 +9917,7 @@
       </w:pPr>
     </w:lvl>
   </w:abstractNum>
-  <w:abstractNum w:abstractNumId="12">
+  <w:abstractNum w:abstractNumId="13">
     <w:nsid w:val="4AC70B27"/>
     <w:multiLevelType w:val="hybridMultilevel"/>
     <w:tmpl w:val="00BA2032"/>
@@ -9871,7 +10009,7 @@
       </w:pPr>
     </w:lvl>
   </w:abstractNum>
-  <w:abstractNum w:abstractNumId="13">
+  <w:abstractNum w:abstractNumId="14">
     <w:nsid w:val="579D7005"/>
     <w:multiLevelType w:val="hybridMultilevel"/>
     <w:tmpl w:val="8264B2AA"/>
@@ -9984,7 +10122,7 @@
       </w:rPr>
     </w:lvl>
   </w:abstractNum>
-  <w:abstractNum w:abstractNumId="14">
+  <w:abstractNum w:abstractNumId="15">
     <w:nsid w:val="604468BF"/>
     <w:multiLevelType w:val="hybridMultilevel"/>
     <w:tmpl w:val="F4560956"/>
@@ -10094,7 +10232,7 @@
       </w:pPr>
     </w:lvl>
   </w:abstractNum>
-  <w:abstractNum w:abstractNumId="15">
+  <w:abstractNum w:abstractNumId="16">
     <w:nsid w:val="61140B3F"/>
     <w:multiLevelType w:val="hybridMultilevel"/>
     <w:tmpl w:val="3A10E114"/>
@@ -10207,7 +10345,7 @@
       </w:rPr>
     </w:lvl>
   </w:abstractNum>
-  <w:abstractNum w:abstractNumId="16">
+  <w:abstractNum w:abstractNumId="17">
     <w:nsid w:val="616364A2"/>
     <w:multiLevelType w:val="hybridMultilevel"/>
     <w:tmpl w:val="EC7C0204"/>
@@ -10320,7 +10458,7 @@
       </w:pPr>
     </w:lvl>
   </w:abstractNum>
-  <w:abstractNum w:abstractNumId="17">
+  <w:abstractNum w:abstractNumId="18">
     <w:nsid w:val="6AE46C6E"/>
     <w:multiLevelType w:val="hybridMultilevel"/>
     <w:tmpl w:val="E7C04678"/>
@@ -10433,7 +10571,7 @@
       </w:pPr>
     </w:lvl>
   </w:abstractNum>
-  <w:abstractNum w:abstractNumId="18">
+  <w:abstractNum w:abstractNumId="19">
     <w:nsid w:val="7293416C"/>
     <w:multiLevelType w:val="hybridMultilevel"/>
     <w:tmpl w:val="03845C10"/>
@@ -10546,7 +10684,7 @@
       </w:rPr>
     </w:lvl>
   </w:abstractNum>
-  <w:abstractNum w:abstractNumId="19">
+  <w:abstractNum w:abstractNumId="20">
     <w:nsid w:val="759E0A25"/>
     <w:multiLevelType w:val="hybridMultilevel"/>
     <w:tmpl w:val="D6F28CC6"/>
@@ -10659,7 +10797,7 @@
       </w:pPr>
     </w:lvl>
   </w:abstractNum>
-  <w:abstractNum w:abstractNumId="20">
+  <w:abstractNum w:abstractNumId="21">
     <w:nsid w:val="76F563C4"/>
     <w:multiLevelType w:val="multilevel"/>
     <w:tmpl w:val="923EC04E"/>
@@ -10800,7 +10938,7 @@
       </w:rPr>
     </w:lvl>
   </w:abstractNum>
-  <w:abstractNum w:abstractNumId="21">
+  <w:abstractNum w:abstractNumId="22">
     <w:nsid w:val="771E1D02"/>
     <w:multiLevelType w:val="hybridMultilevel"/>
     <w:tmpl w:val="1820C910"/>
@@ -10913,7 +11051,7 @@
       </w:rPr>
     </w:lvl>
   </w:abstractNum>
-  <w:abstractNum w:abstractNumId="22">
+  <w:abstractNum w:abstractNumId="23">
     <w:nsid w:val="7E8B636C"/>
     <w:multiLevelType w:val="hybridMultilevel"/>
     <w:tmpl w:val="C4022ED2"/>
@@ -11029,7 +11167,7 @@
       </w:pPr>
     </w:lvl>
   </w:abstractNum>
-  <w:abstractNum w:abstractNumId="23">
+  <w:abstractNum w:abstractNumId="24">
     <w:nsid w:val="7FDE297A"/>
     <w:multiLevelType w:val="hybridMultilevel"/>
     <w:tmpl w:val="B63CC052"/>
@@ -11143,13 +11281,13 @@
     </w:lvl>
   </w:abstractNum>
   <w:num w:numId="1">
-    <w:abstractNumId w:val="20"/>
+    <w:abstractNumId w:val="21"/>
   </w:num>
   <w:num w:numId="2">
     <w:abstractNumId w:val="2"/>
   </w:num>
   <w:num w:numId="3">
-    <w:abstractNumId w:val="22"/>
+    <w:abstractNumId w:val="23"/>
     <w:lvlOverride w:ilvl="0"/>
     <w:lvlOverride w:ilvl="1">
       <w:startOverride w:val="1"/>
@@ -11180,19 +11318,19 @@
     <w:abstractNumId w:val="3"/>
   </w:num>
   <w:num w:numId="5">
-    <w:abstractNumId w:val="23"/>
+    <w:abstractNumId w:val="24"/>
   </w:num>
   <w:num w:numId="6">
     <w:abstractNumId w:val="4"/>
   </w:num>
   <w:num w:numId="7">
-    <w:abstractNumId w:val="13"/>
+    <w:abstractNumId w:val="14"/>
   </w:num>
   <w:num w:numId="8">
-    <w:abstractNumId w:val="21"/>
+    <w:abstractNumId w:val="22"/>
   </w:num>
   <w:num w:numId="9">
-    <w:abstractNumId w:val="13"/>
+    <w:abstractNumId w:val="14"/>
     <w:lvlOverride w:ilvl="0"/>
     <w:lvlOverride w:ilvl="1">
       <w:startOverride w:val="1"/>
@@ -11220,7 +11358,7 @@
     </w:lvlOverride>
   </w:num>
   <w:num w:numId="10">
-    <w:abstractNumId w:val="11"/>
+    <w:abstractNumId w:val="12"/>
     <w:lvlOverride w:ilvl="0"/>
     <w:lvlOverride w:ilvl="1">
       <w:startOverride w:val="1"/>
@@ -11248,13 +11386,13 @@
     </w:lvlOverride>
   </w:num>
   <w:num w:numId="11">
-    <w:abstractNumId w:val="22"/>
+    <w:abstractNumId w:val="23"/>
   </w:num>
   <w:num w:numId="12">
-    <w:abstractNumId w:val="12"/>
+    <w:abstractNumId w:val="13"/>
   </w:num>
   <w:num w:numId="13">
-    <w:abstractNumId w:val="16"/>
+    <w:abstractNumId w:val="17"/>
     <w:lvlOverride w:ilvl="0"/>
     <w:lvlOverride w:ilvl="1">
       <w:startOverride w:val="1"/>
@@ -11282,7 +11420,7 @@
     </w:lvlOverride>
   </w:num>
   <w:num w:numId="14">
-    <w:abstractNumId w:val="19"/>
+    <w:abstractNumId w:val="20"/>
     <w:lvlOverride w:ilvl="0"/>
     <w:lvlOverride w:ilvl="1"/>
     <w:lvlOverride w:ilvl="2">
@@ -11396,16 +11534,16 @@
     <w:abstractNumId w:val="0"/>
   </w:num>
   <w:num w:numId="20">
-    <w:abstractNumId w:val="15"/>
+    <w:abstractNumId w:val="16"/>
   </w:num>
   <w:num w:numId="21">
-    <w:abstractNumId w:val="10"/>
+    <w:abstractNumId w:val="11"/>
   </w:num>
   <w:num w:numId="22">
-    <w:abstractNumId w:val="18"/>
+    <w:abstractNumId w:val="19"/>
   </w:num>
   <w:num w:numId="23">
-    <w:abstractNumId w:val="14"/>
+    <w:abstractNumId w:val="15"/>
     <w:lvlOverride w:ilvl="0">
       <w:startOverride w:val="1"/>
     </w:lvlOverride>
@@ -11435,10 +11573,10 @@
     </w:lvlOverride>
   </w:num>
   <w:num w:numId="24">
-    <w:abstractNumId w:val="9"/>
+    <w:abstractNumId w:val="10"/>
   </w:num>
   <w:num w:numId="25">
-    <w:abstractNumId w:val="17"/>
+    <w:abstractNumId w:val="18"/>
   </w:num>
   <w:num w:numId="26">
     <w:abstractNumId w:val="8"/>
@@ -11475,7 +11613,7 @@
     </w:lvlOverride>
   </w:num>
   <w:num w:numId="29">
-    <w:abstractNumId w:val="9"/>
+    <w:abstractNumId w:val="10"/>
     <w:lvlOverride w:ilvl="0">
       <w:startOverride w:val="1"/>
     </w:lvlOverride>
@@ -11508,7 +11646,7 @@
     <w:abstractNumId w:val="1"/>
   </w:num>
   <w:num w:numId="31">
-    <w:abstractNumId w:val="13"/>
+    <w:abstractNumId w:val="14"/>
     <w:lvlOverride w:ilvl="0"/>
     <w:lvlOverride w:ilvl="1">
       <w:startOverride w:val="1"/>
@@ -11536,7 +11674,7 @@
     </w:lvlOverride>
   </w:num>
   <w:num w:numId="32">
-    <w:abstractNumId w:val="11"/>
+    <w:abstractNumId w:val="12"/>
     <w:lvlOverride w:ilvl="0"/>
     <w:lvlOverride w:ilvl="1">
       <w:startOverride w:val="1"/>
@@ -11562,6 +11700,35 @@
     <w:lvlOverride w:ilvl="8">
       <w:startOverride w:val="1"/>
     </w:lvlOverride>
+  </w:num>
+  <w:num w:numId="33">
+    <w:abstractNumId w:val="14"/>
+    <w:lvlOverride w:ilvl="0"/>
+    <w:lvlOverride w:ilvl="1"/>
+    <w:lvlOverride w:ilvl="2">
+      <w:startOverride w:val="1"/>
+    </w:lvlOverride>
+    <w:lvlOverride w:ilvl="3">
+      <w:startOverride w:val="1"/>
+    </w:lvlOverride>
+    <w:lvlOverride w:ilvl="4">
+      <w:startOverride w:val="1"/>
+    </w:lvlOverride>
+    <w:lvlOverride w:ilvl="5">
+      <w:startOverride w:val="1"/>
+    </w:lvlOverride>
+    <w:lvlOverride w:ilvl="6">
+      <w:startOverride w:val="1"/>
+    </w:lvlOverride>
+    <w:lvlOverride w:ilvl="7">
+      <w:startOverride w:val="1"/>
+    </w:lvlOverride>
+    <w:lvlOverride w:ilvl="8">
+      <w:startOverride w:val="1"/>
+    </w:lvlOverride>
+  </w:num>
+  <w:num w:numId="34">
+    <w:abstractNumId w:val="9"/>
   </w:num>
   <w:numIdMacAtCleanup w:val="10"/>
 </w:numbering>
@@ -13154,7 +13321,7 @@
 </file>
 
 <file path=customXml/itemProps1.xml><?xml version="1.0" encoding="utf-8"?>
-<ds:datastoreItem xmlns:ds="http://schemas.openxmlformats.org/officeDocument/2006/customXml" ds:itemID="{5501F1EE-98C6-468A-B6E7-FECEAE0F3998}">
+<ds:datastoreItem xmlns:ds="http://schemas.openxmlformats.org/officeDocument/2006/customXml" ds:itemID="{7DC45037-B177-4015-802A-8851A6F9D557}">
   <ds:schemaRefs>
     <ds:schemaRef ds:uri="http://schemas.openxmlformats.org/officeDocument/2006/bibliography"/>
   </ds:schemaRefs>

</xml_diff>